<commit_message>
correcciones hasta el video 8
</commit_message>
<xml_diff>
--- a/Resumen del curso.docx
+++ b/Resumen del curso.docx
@@ -3,28 +3,23 @@
 <w:document xmlns:wpc="http://schemas.microsoft.com/office/word/2010/wordprocessingCanvas" xmlns:cx="http://schemas.microsoft.com/office/drawing/2014/chartex" xmlns:cx1="http://schemas.microsoft.com/office/drawing/2015/9/8/chartex" xmlns:cx2="http://schemas.microsoft.com/office/drawing/2015/10/21/chartex" xmlns:cx3="http://schemas.microsoft.com/office/drawing/2016/5/9/chartex" xmlns:cx4="http://schemas.microsoft.com/office/drawing/2016/5/10/chartex" xmlns:cx5="http://schemas.microsoft.com/office/drawing/2016/5/11/chartex" xmlns:cx6="http://schemas.microsoft.com/office/drawing/2016/5/12/chartex" xmlns:cx7="http://schemas.microsoft.com/office/drawing/2016/5/13/chartex" xmlns:cx8="http://schemas.microsoft.com/office/drawing/2016/5/14/chartex" xmlns:mc="http://schemas.openxmlformats.org/markup-compatibility/2006" xmlns:aink="http://schemas.microsoft.com/office/drawing/2016/ink" xmlns:am3d="http://schemas.microsoft.com/office/drawing/2017/model3d" xmlns:o="urn:schemas-microsoft-com:office:office" xmlns:r="http://schemas.openxmlformats.org/officeDocument/2006/relationships" xmlns:m="http://schemas.openxmlformats.org/officeDocument/2006/math" xmlns:v="urn:schemas-microsoft-com:vml" xmlns:wp14="http://schemas.microsoft.com/office/word/2010/wordprocessingDrawing" xmlns:wp="http://schemas.openxmlformats.org/drawingml/2006/wordprocessingDrawing" xmlns:w10="urn:schemas-microsoft-com:office:word" xmlns:w="http://schemas.openxmlformats.org/wordprocessingml/2006/main" xmlns:w14="http://schemas.microsoft.com/office/word/2010/wordml" xmlns:w15="http://schemas.microsoft.com/office/word/2012/wordml" xmlns:w16cex="http://schemas.microsoft.com/office/word/2018/wordml/cex" xmlns:w16cid="http://schemas.microsoft.com/office/word/2016/wordml/cid" xmlns:w16="http://schemas.microsoft.com/office/word/2018/wordml" xmlns:w16sdtdh="http://schemas.microsoft.com/office/word/2020/wordml/sdtdatahash" xmlns:w16se="http://schemas.microsoft.com/office/word/2015/wordml/symex" xmlns:wpg="http://schemas.microsoft.com/office/word/2010/wordprocessingGroup" xmlns:wpi="http://schemas.microsoft.com/office/word/2010/wordprocessingInk" xmlns:wne="http://schemas.microsoft.com/office/word/2006/wordml" xmlns:wps="http://schemas.microsoft.com/office/word/2010/wordprocessingShape" mc:Ignorable="w14 w15 w16se w16cid w16 w16cex w16sdtdh wp14">
   <w:body>
     <w:p>
-      <w:pPr>
+      <w:r>
+        <w:t>Video 4:</w:t>
+      </w:r>
+    </w:p>
+    <w:p>
+      <w:r>
+        <w:t>Estructura y flujo de una p</w:t>
+      </w:r>
+      <w:r>
+        <w:t>ágina de Angular</w:t>
+      </w:r>
+    </w:p>
+    <w:p>
+      <w:r>
         <w:rPr>
-          <w:lang w:val="en-US"/>
+          <w:noProof/>
         </w:rPr>
-      </w:pPr>
-      <w:r>
-        <w:rPr>
-          <w:lang w:val="en-US"/>
-        </w:rPr>
-        <w:t>Video 4:</w:t>
-      </w:r>
-    </w:p>
-    <w:p>
-      <w:r>
-        <w:t>Estructura y flujo de una p</w:t>
-      </w:r>
-      <w:r>
-        <w:t>ágina de Angular</w:t>
-      </w:r>
-    </w:p>
-    <w:p>
-      <w:r>
         <w:drawing>
           <wp:inline distT="0" distB="0" distL="0" distR="0" wp14:anchorId="6BE24A76" wp14:editId="2345E0B5">
             <wp:extent cx="5731510" cy="3045460"/>
@@ -130,6 +125,9 @@
     </w:p>
     <w:p>
       <w:r>
+        <w:rPr>
+          <w:noProof/>
+        </w:rPr>
         <w:drawing>
           <wp:inline distT="0" distB="0" distL="0" distR="0" wp14:anchorId="275DCF2B" wp14:editId="41C2D145">
             <wp:extent cx="5731510" cy="2045970"/>
@@ -174,14 +172,14 @@
     <w:p>
       <w:r>
         <w:lastRenderedPageBreak/>
-        <w:t>Vamos a cargar AppModule como modulo raíz</w:t>
-      </w:r>
-      <w:r>
-        <w:t>:</w:t>
-      </w:r>
-    </w:p>
-    <w:p>
-      <w:r>
+        <w:t>Vamos a cargar AppModule como modulo raíz:</w:t>
+      </w:r>
+    </w:p>
+    <w:p>
+      <w:r>
+        <w:rPr>
+          <w:noProof/>
+        </w:rPr>
         <w:drawing>
           <wp:inline distT="0" distB="0" distL="0" distR="0" wp14:anchorId="113E337F" wp14:editId="51EAABCD">
             <wp:extent cx="5731510" cy="2562860"/>
@@ -233,11 +231,23 @@
     </w:p>
     <w:p>
       <w:r>
-        <w:t>En AppComponent vemos que tenemos el selectro app-root</w:t>
-      </w:r>
-    </w:p>
-    <w:p>
-      <w:r>
+        <w:t>En AppComponent vemos que tenemos el selecto</w:t>
+      </w:r>
+      <w:r>
+        <w:t>r</w:t>
+      </w:r>
+      <w:r>
+        <w:t xml:space="preserve"> app-root</w:t>
+      </w:r>
+      <w:r>
+        <w:t xml:space="preserve"> </w:t>
+      </w:r>
+    </w:p>
+    <w:p>
+      <w:r>
+        <w:rPr>
+          <w:noProof/>
+        </w:rPr>
         <w:drawing>
           <wp:inline distT="0" distB="0" distL="0" distR="0" wp14:anchorId="5F589802" wp14:editId="590B5E17">
             <wp:extent cx="5731510" cy="2852420"/>
@@ -281,15 +291,7 @@
       </w:r>
     </w:p>
     <w:p>
-      <w:pPr>
-        <w:rPr>
-          <w:lang w:val="en-US"/>
-        </w:rPr>
-      </w:pPr>
-      <w:r>
-        <w:rPr>
-          <w:lang w:val="en-US"/>
-        </w:rPr>
+      <w:r>
         <w:t xml:space="preserve">De main.ts  </w:t>
       </w:r>
       <w:r>
@@ -299,16 +301,7 @@
         <w:sym w:font="Wingdings" w:char="F0E0"/>
       </w:r>
       <w:r>
-        <w:rPr>
-          <w:lang w:val="en-US"/>
-        </w:rPr>
-        <w:t xml:space="preserve">  app</w:t>
-      </w:r>
-      <w:r>
-        <w:rPr>
-          <w:lang w:val="en-US"/>
-        </w:rPr>
-        <w:t xml:space="preserve">.module.ts  </w:t>
+        <w:t xml:space="preserve">  app.module.ts  </w:t>
       </w:r>
       <w:r>
         <w:rPr>
@@ -317,9 +310,6 @@
         <w:sym w:font="Wingdings" w:char="F0E0"/>
       </w:r>
       <w:r>
-        <w:rPr>
-          <w:lang w:val="en-US"/>
-        </w:rPr>
         <w:t xml:space="preserve">  app.componente.ts </w:t>
       </w:r>
     </w:p>
@@ -377,12 +367,56 @@
       </w:r>
     </w:p>
     <w:p/>
-    <w:p/>
+    <w:p>
+      <w:r>
+        <w:lastRenderedPageBreak/>
+        <w:t>Agregar componentes</w:t>
+      </w:r>
+    </w:p>
+    <w:p>
+      <w:r>
+        <w:drawing>
+          <wp:inline distT="0" distB="0" distL="0" distR="0" wp14:anchorId="72B761B5" wp14:editId="002C5146">
+            <wp:extent cx="4020111" cy="5458587"/>
+            <wp:effectExtent l="0" t="0" r="0" b="8890"/>
+            <wp:docPr id="5" name="Picture 5"/>
+            <wp:cNvGraphicFramePr>
+              <a:graphicFrameLocks xmlns:a="http://schemas.openxmlformats.org/drawingml/2006/main" noChangeAspect="1"/>
+            </wp:cNvGraphicFramePr>
+            <a:graphic xmlns:a="http://schemas.openxmlformats.org/drawingml/2006/main">
+              <a:graphicData uri="http://schemas.openxmlformats.org/drawingml/2006/picture">
+                <pic:pic xmlns:pic="http://schemas.openxmlformats.org/drawingml/2006/picture">
+                  <pic:nvPicPr>
+                    <pic:cNvPr id="1" name=""/>
+                    <pic:cNvPicPr/>
+                  </pic:nvPicPr>
+                  <pic:blipFill>
+                    <a:blip r:embed="rId11"/>
+                    <a:stretch>
+                      <a:fillRect/>
+                    </a:stretch>
+                  </pic:blipFill>
+                  <pic:spPr>
+                    <a:xfrm>
+                      <a:off x="0" y="0"/>
+                      <a:ext cx="4020111" cy="5458587"/>
+                    </a:xfrm>
+                    <a:prstGeom prst="rect">
+                      <a:avLst/>
+                    </a:prstGeom>
+                  </pic:spPr>
+                </pic:pic>
+              </a:graphicData>
+            </a:graphic>
+          </wp:inline>
+        </w:drawing>
+      </w:r>
+    </w:p>
     <w:p/>
     <w:p/>
     <w:sectPr>
-      <w:headerReference w:type="default" r:id="rId11"/>
-      <w:footerReference w:type="default" r:id="rId12"/>
+      <w:headerReference w:type="default" r:id="rId12"/>
+      <w:footerReference w:type="default" r:id="rId13"/>
       <w:pgSz w:w="11906" w:h="16838"/>
       <w:pgMar w:top="1440" w:right="1440" w:bottom="1440" w:left="1440" w:header="708" w:footer="708" w:gutter="0"/>
       <w:cols w:space="708"/>

</xml_diff>

<commit_message>
Llegamos a event binding
</commit_message>
<xml_diff>
--- a/Resumen del curso.docx
+++ b/Resumen del curso.docx
@@ -413,10 +413,161 @@
       </w:r>
     </w:p>
     <w:p/>
+    <w:p>
+      <w:r>
+        <w:br w:type="page"/>
+      </w:r>
+    </w:p>
+    <w:p>
+      <w:r>
+        <w:lastRenderedPageBreak/>
+        <w:t>Property binding:  Cambiamos las características de un objeto de forma dinámica</w:t>
+      </w:r>
+    </w:p>
+    <w:p>
+      <w:r>
+        <w:drawing>
+          <wp:inline distT="0" distB="0" distL="0" distR="0" wp14:anchorId="5117DBAC" wp14:editId="22DFF67E">
+            <wp:extent cx="5731510" cy="2973705"/>
+            <wp:effectExtent l="0" t="0" r="2540" b="0"/>
+            <wp:docPr id="6" name="Picture 6"/>
+            <wp:cNvGraphicFramePr>
+              <a:graphicFrameLocks xmlns:a="http://schemas.openxmlformats.org/drawingml/2006/main" noChangeAspect="1"/>
+            </wp:cNvGraphicFramePr>
+            <a:graphic xmlns:a="http://schemas.openxmlformats.org/drawingml/2006/main">
+              <a:graphicData uri="http://schemas.openxmlformats.org/drawingml/2006/picture">
+                <pic:pic xmlns:pic="http://schemas.openxmlformats.org/drawingml/2006/picture">
+                  <pic:nvPicPr>
+                    <pic:cNvPr id="1" name=""/>
+                    <pic:cNvPicPr/>
+                  </pic:nvPicPr>
+                  <pic:blipFill>
+                    <a:blip r:embed="rId12"/>
+                    <a:stretch>
+                      <a:fillRect/>
+                    </a:stretch>
+                  </pic:blipFill>
+                  <pic:spPr>
+                    <a:xfrm>
+                      <a:off x="0" y="0"/>
+                      <a:ext cx="5731510" cy="2973705"/>
+                    </a:xfrm>
+                    <a:prstGeom prst="rect">
+                      <a:avLst/>
+                    </a:prstGeom>
+                  </pic:spPr>
+                </pic:pic>
+              </a:graphicData>
+            </a:graphic>
+          </wp:inline>
+        </w:drawing>
+      </w:r>
+    </w:p>
+    <w:p/>
+    <w:p>
+      <w:r>
+        <w:t>Cambio las propiedades</w:t>
+      </w:r>
+    </w:p>
+    <w:p>
+      <w:r>
+        <w:drawing>
+          <wp:inline distT="0" distB="0" distL="0" distR="0" wp14:anchorId="41211EC1" wp14:editId="6C718927">
+            <wp:extent cx="5731510" cy="2586355"/>
+            <wp:effectExtent l="0" t="0" r="2540" b="4445"/>
+            <wp:docPr id="7" name="Picture 7"/>
+            <wp:cNvGraphicFramePr>
+              <a:graphicFrameLocks xmlns:a="http://schemas.openxmlformats.org/drawingml/2006/main" noChangeAspect="1"/>
+            </wp:cNvGraphicFramePr>
+            <a:graphic xmlns:a="http://schemas.openxmlformats.org/drawingml/2006/main">
+              <a:graphicData uri="http://schemas.openxmlformats.org/drawingml/2006/picture">
+                <pic:pic xmlns:pic="http://schemas.openxmlformats.org/drawingml/2006/picture">
+                  <pic:nvPicPr>
+                    <pic:cNvPr id="1" name=""/>
+                    <pic:cNvPicPr/>
+                  </pic:nvPicPr>
+                  <pic:blipFill>
+                    <a:blip r:embed="rId13"/>
+                    <a:stretch>
+                      <a:fillRect/>
+                    </a:stretch>
+                  </pic:blipFill>
+                  <pic:spPr>
+                    <a:xfrm>
+                      <a:off x="0" y="0"/>
+                      <a:ext cx="5731510" cy="2586355"/>
+                    </a:xfrm>
+                    <a:prstGeom prst="rect">
+                      <a:avLst/>
+                    </a:prstGeom>
+                  </pic:spPr>
+                </pic:pic>
+              </a:graphicData>
+            </a:graphic>
+          </wp:inline>
+        </w:drawing>
+      </w:r>
+    </w:p>
+    <w:p>
+      <w:r>
+        <w:br w:type="page"/>
+      </w:r>
+    </w:p>
+    <w:p>
+      <w:r>
+        <w:lastRenderedPageBreak/>
+        <w:t>Event binding:  Cuando hago una acción sobre un objeto se desencadena una función</w:t>
+      </w:r>
+    </w:p>
+    <w:p>
+      <w:r>
+        <w:drawing>
+          <wp:inline distT="0" distB="0" distL="0" distR="0" wp14:anchorId="12936FE5" wp14:editId="3F8BE0A2">
+            <wp:extent cx="5731510" cy="3548380"/>
+            <wp:effectExtent l="0" t="0" r="2540" b="0"/>
+            <wp:docPr id="8" name="Picture 8"/>
+            <wp:cNvGraphicFramePr>
+              <a:graphicFrameLocks xmlns:a="http://schemas.openxmlformats.org/drawingml/2006/main" noChangeAspect="1"/>
+            </wp:cNvGraphicFramePr>
+            <a:graphic xmlns:a="http://schemas.openxmlformats.org/drawingml/2006/main">
+              <a:graphicData uri="http://schemas.openxmlformats.org/drawingml/2006/picture">
+                <pic:pic xmlns:pic="http://schemas.openxmlformats.org/drawingml/2006/picture">
+                  <pic:nvPicPr>
+                    <pic:cNvPr id="1" name=""/>
+                    <pic:cNvPicPr/>
+                  </pic:nvPicPr>
+                  <pic:blipFill>
+                    <a:blip r:embed="rId14"/>
+                    <a:stretch>
+                      <a:fillRect/>
+                    </a:stretch>
+                  </pic:blipFill>
+                  <pic:spPr>
+                    <a:xfrm>
+                      <a:off x="0" y="0"/>
+                      <a:ext cx="5731510" cy="3548380"/>
+                    </a:xfrm>
+                    <a:prstGeom prst="rect">
+                      <a:avLst/>
+                    </a:prstGeom>
+                  </pic:spPr>
+                </pic:pic>
+              </a:graphicData>
+            </a:graphic>
+          </wp:inline>
+        </w:drawing>
+      </w:r>
+    </w:p>
+    <w:p>
+      <w:r>
+        <w:t>Puede ser bidireccional pero inicialmente vemos de objeto a función.</w:t>
+      </w:r>
+    </w:p>
+    <w:p/>
     <w:p/>
     <w:sectPr>
-      <w:headerReference w:type="default" r:id="rId12"/>
-      <w:footerReference w:type="default" r:id="rId13"/>
+      <w:headerReference w:type="default" r:id="rId15"/>
+      <w:footerReference w:type="default" r:id="rId16"/>
       <w:pgSz w:w="11906" w:h="16838"/>
       <w:pgMar w:top="1440" w:right="1440" w:bottom="1440" w:left="1440" w:header="708" w:footer="708" w:gutter="0"/>
       <w:cols w:space="708"/>

</xml_diff>

<commit_message>
Completado two way binding
</commit_message>
<xml_diff>
--- a/Resumen del curso.docx
+++ b/Resumen del curso.docx
@@ -66,7 +66,39 @@
         </w:numPr>
       </w:pPr>
       <w:r>
-        <w:t>El punto de inicio es main.  En main está la definición del modulo principal que se va a cargar, este modulo es el módulo raíz.</w:t>
+        <w:t xml:space="preserve">El punto de inicio es </w:t>
+      </w:r>
+      <w:proofErr w:type="spellStart"/>
+      <w:r>
+        <w:t>main</w:t>
+      </w:r>
+      <w:proofErr w:type="spellEnd"/>
+      <w:r>
+        <w:t xml:space="preserve">.  En </w:t>
+      </w:r>
+      <w:proofErr w:type="spellStart"/>
+      <w:r>
+        <w:t>main</w:t>
+      </w:r>
+      <w:proofErr w:type="spellEnd"/>
+      <w:r>
+        <w:t xml:space="preserve"> está la definición del </w:t>
+      </w:r>
+      <w:proofErr w:type="spellStart"/>
+      <w:r>
+        <w:t>modulo</w:t>
+      </w:r>
+      <w:proofErr w:type="spellEnd"/>
+      <w:r>
+        <w:t xml:space="preserve"> principal que se va a cargar, este </w:t>
+      </w:r>
+      <w:proofErr w:type="spellStart"/>
+      <w:r>
+        <w:t>modulo</w:t>
+      </w:r>
+      <w:proofErr w:type="spellEnd"/>
+      <w:r>
+        <w:t xml:space="preserve"> es el módulo raíz.</w:t>
       </w:r>
     </w:p>
     <w:p>
@@ -78,7 +110,15 @@
         </w:numPr>
       </w:pPr>
       <w:r>
-        <w:t>El módulo raíz está definido en el módulo app.module.ts.</w:t>
+        <w:t xml:space="preserve">El módulo raíz está definido en el módulo </w:t>
+      </w:r>
+      <w:proofErr w:type="spellStart"/>
+      <w:r>
+        <w:t>app.module.ts</w:t>
+      </w:r>
+      <w:proofErr w:type="spellEnd"/>
+      <w:r>
+        <w:t>.</w:t>
       </w:r>
     </w:p>
     <w:p>
@@ -102,7 +142,15 @@
         </w:numPr>
       </w:pPr>
       <w:r>
-        <w:t>Por definición cuando instalamos Angular el componente principal se llama AppComponent.</w:t>
+        <w:t xml:space="preserve">Por definición cuando instalamos Angular el componente principal se llama </w:t>
+      </w:r>
+      <w:proofErr w:type="spellStart"/>
+      <w:r>
+        <w:t>AppComponent</w:t>
+      </w:r>
+      <w:proofErr w:type="spellEnd"/>
+      <w:r>
+        <w:t>.</w:t>
       </w:r>
     </w:p>
     <w:p>
@@ -113,14 +161,27 @@
           <w:numId w:val="1"/>
         </w:numPr>
       </w:pPr>
-      <w:r>
-        <w:t>AppComponent tiene la definición de una clase y de un decorador.</w:t>
+      <w:proofErr w:type="spellStart"/>
+      <w:r>
+        <w:t>AppComponent</w:t>
+      </w:r>
+      <w:proofErr w:type="spellEnd"/>
+      <w:r>
+        <w:t xml:space="preserve"> tiene la definición de una clase y de un decorador.</w:t>
       </w:r>
     </w:p>
     <w:p/>
     <w:p>
       <w:r>
-        <w:t>En main.ts:</w:t>
+        <w:t xml:space="preserve">En </w:t>
+      </w:r>
+      <w:proofErr w:type="spellStart"/>
+      <w:r>
+        <w:t>main.ts</w:t>
+      </w:r>
+      <w:proofErr w:type="spellEnd"/>
+      <w:r>
+        <w:t>:</w:t>
       </w:r>
     </w:p>
     <w:p>
@@ -172,7 +233,15 @@
     <w:p>
       <w:r>
         <w:lastRenderedPageBreak/>
-        <w:t>Vamos a cargar AppModule como modulo raíz:</w:t>
+        <w:t xml:space="preserve">Vamos a cargar </w:t>
+      </w:r>
+      <w:proofErr w:type="spellStart"/>
+      <w:r>
+        <w:t>AppModule</w:t>
+      </w:r>
+      <w:proofErr w:type="spellEnd"/>
+      <w:r>
+        <w:t xml:space="preserve"> como modulo raíz:</w:t>
       </w:r>
     </w:p>
     <w:p>
@@ -222,23 +291,38 @@
       <w:r>
         <w:t xml:space="preserve">La página va a arrancar con </w:t>
       </w:r>
+      <w:proofErr w:type="spellStart"/>
       <w:r>
         <w:t>AppComponent</w:t>
       </w:r>
+      <w:proofErr w:type="spellEnd"/>
       <w:r>
         <w:t xml:space="preserve"> porque es el componente que esta entre [ ] luego de la palabra Bootstrap:</w:t>
       </w:r>
     </w:p>
     <w:p>
       <w:r>
-        <w:t>En AppComponent vemos que tenemos el selecto</w:t>
+        <w:t xml:space="preserve">En </w:t>
+      </w:r>
+      <w:proofErr w:type="spellStart"/>
+      <w:r>
+        <w:t>AppComponent</w:t>
+      </w:r>
+      <w:proofErr w:type="spellEnd"/>
+      <w:r>
+        <w:t xml:space="preserve"> vemos que tenemos el selecto</w:t>
       </w:r>
       <w:r>
         <w:t>r</w:t>
       </w:r>
       <w:r>
-        <w:t xml:space="preserve"> app-root</w:t>
-      </w:r>
+        <w:t xml:space="preserve"> app-</w:t>
+      </w:r>
+      <w:proofErr w:type="spellStart"/>
+      <w:r>
+        <w:t>root</w:t>
+      </w:r>
+      <w:proofErr w:type="spellEnd"/>
       <w:r>
         <w:t xml:space="preserve"> </w:t>
       </w:r>
@@ -292,7 +376,15 @@
     </w:p>
     <w:p>
       <w:r>
-        <w:t xml:space="preserve">De main.ts  </w:t>
+        <w:t xml:space="preserve">De </w:t>
+      </w:r>
+      <w:proofErr w:type="spellStart"/>
+      <w:r>
+        <w:t>main.ts</w:t>
+      </w:r>
+      <w:proofErr w:type="spellEnd"/>
+      <w:r>
+        <w:t xml:space="preserve">  </w:t>
       </w:r>
       <w:r>
         <w:rPr>
@@ -301,7 +393,15 @@
         <w:sym w:font="Wingdings" w:char="F0E0"/>
       </w:r>
       <w:r>
-        <w:t xml:space="preserve">  app.module.ts  </w:t>
+        <w:t xml:space="preserve">  </w:t>
+      </w:r>
+      <w:proofErr w:type="spellStart"/>
+      <w:r>
+        <w:t>app.module.ts</w:t>
+      </w:r>
+      <w:proofErr w:type="spellEnd"/>
+      <w:r>
+        <w:t xml:space="preserve">  </w:t>
       </w:r>
       <w:r>
         <w:rPr>
@@ -310,12 +410,36 @@
         <w:sym w:font="Wingdings" w:char="F0E0"/>
       </w:r>
       <w:r>
-        <w:t xml:space="preserve">  app.componente.ts </w:t>
-      </w:r>
-    </w:p>
-    <w:p>
-      <w:r>
-        <w:t>En app.component..ts e</w:t>
+        <w:t xml:space="preserve">  </w:t>
+      </w:r>
+      <w:proofErr w:type="spellStart"/>
+      <w:r>
+        <w:t>app.componente.ts</w:t>
+      </w:r>
+      <w:proofErr w:type="spellEnd"/>
+      <w:r>
+        <w:t xml:space="preserve"> </w:t>
+      </w:r>
+    </w:p>
+    <w:p>
+      <w:r>
+        <w:t>En app.</w:t>
+      </w:r>
+      <w:proofErr w:type="spellStart"/>
+      <w:r>
+        <w:t>component</w:t>
+      </w:r>
+      <w:proofErr w:type="spellEnd"/>
+      <w:r>
+        <w:t>..</w:t>
+      </w:r>
+      <w:proofErr w:type="spellStart"/>
+      <w:r>
+        <w:t>ts</w:t>
+      </w:r>
+      <w:proofErr w:type="spellEnd"/>
+      <w:r>
+        <w:t xml:space="preserve"> e</w:t>
       </w:r>
       <w:r>
         <w:t>specificamos:</w:t>
@@ -339,7 +463,15 @@
         <w:t xml:space="preserve"> que lo carga:  </w:t>
       </w:r>
       <w:r>
-        <w:t>‘app-root’</w:t>
+        <w:t>‘app-</w:t>
+      </w:r>
+      <w:proofErr w:type="spellStart"/>
+      <w:r>
+        <w:t>root</w:t>
+      </w:r>
+      <w:proofErr w:type="spellEnd"/>
+      <w:r>
+        <w:t>’</w:t>
       </w:r>
     </w:p>
     <w:p>
@@ -363,7 +495,15 @@
         </w:numPr>
       </w:pPr>
       <w:r>
-        <w:t>El style que le da formato: ‘app.component.css’</w:t>
+        <w:t xml:space="preserve">El </w:t>
+      </w:r>
+      <w:proofErr w:type="spellStart"/>
+      <w:r>
+        <w:t>style</w:t>
+      </w:r>
+      <w:proofErr w:type="spellEnd"/>
+      <w:r>
+        <w:t xml:space="preserve"> que le da formato: ‘app.component.css’</w:t>
       </w:r>
     </w:p>
     <w:p/>
@@ -375,6 +515,9 @@
     </w:p>
     <w:p>
       <w:r>
+        <w:rPr>
+          <w:noProof/>
+        </w:rPr>
         <w:drawing>
           <wp:inline distT="0" distB="0" distL="0" distR="0" wp14:anchorId="72B761B5" wp14:editId="002C5146">
             <wp:extent cx="4020111" cy="5458587"/>
@@ -419,13 +562,29 @@
       </w:r>
     </w:p>
     <w:p>
+      <w:proofErr w:type="spellStart"/>
       <w:r>
         <w:lastRenderedPageBreak/>
-        <w:t>Property binding:  Cambiamos las características de un objeto de forma dinámica</w:t>
-      </w:r>
-    </w:p>
-    <w:p>
-      <w:r>
+        <w:t>Property</w:t>
+      </w:r>
+      <w:proofErr w:type="spellEnd"/>
+      <w:r>
+        <w:t xml:space="preserve"> </w:t>
+      </w:r>
+      <w:proofErr w:type="spellStart"/>
+      <w:r>
+        <w:t>binding</w:t>
+      </w:r>
+      <w:proofErr w:type="spellEnd"/>
+      <w:r>
+        <w:t>:  Cambiamos las características de un objeto de forma dinámica</w:t>
+      </w:r>
+    </w:p>
+    <w:p>
+      <w:r>
+        <w:rPr>
+          <w:noProof/>
+        </w:rPr>
         <w:drawing>
           <wp:inline distT="0" distB="0" distL="0" distR="0" wp14:anchorId="5117DBAC" wp14:editId="22DFF67E">
             <wp:extent cx="5731510" cy="2973705"/>
@@ -471,6 +630,9 @@
     </w:p>
     <w:p>
       <w:r>
+        <w:rPr>
+          <w:noProof/>
+        </w:rPr>
         <w:drawing>
           <wp:inline distT="0" distB="0" distL="0" distR="0" wp14:anchorId="41211EC1" wp14:editId="6C718927">
             <wp:extent cx="5731510" cy="2586355"/>
@@ -514,13 +676,29 @@
       </w:r>
     </w:p>
     <w:p>
+      <w:proofErr w:type="spellStart"/>
       <w:r>
         <w:lastRenderedPageBreak/>
-        <w:t>Event binding:  Cuando hago una acción sobre un objeto se desencadena una función</w:t>
-      </w:r>
-    </w:p>
-    <w:p>
-      <w:r>
+        <w:t>Event</w:t>
+      </w:r>
+      <w:proofErr w:type="spellEnd"/>
+      <w:r>
+        <w:t xml:space="preserve"> </w:t>
+      </w:r>
+      <w:proofErr w:type="spellStart"/>
+      <w:r>
+        <w:t>binding</w:t>
+      </w:r>
+      <w:proofErr w:type="spellEnd"/>
+      <w:r>
+        <w:t>:  Cuando hago una acción sobre un objeto se desencadena una función</w:t>
+      </w:r>
+    </w:p>
+    <w:p>
+      <w:r>
+        <w:rPr>
+          <w:noProof/>
+        </w:rPr>
         <w:drawing>
           <wp:inline distT="0" distB="0" distL="0" distR="0" wp14:anchorId="12936FE5" wp14:editId="3F8BE0A2">
             <wp:extent cx="5731510" cy="3548380"/>
@@ -563,11 +741,179 @@
         <w:t>Puede ser bidireccional pero inicialmente vemos de objeto a función.</w:t>
       </w:r>
     </w:p>
+    <w:p>
+      <w:r>
+        <w:br w:type="page"/>
+      </w:r>
+    </w:p>
+    <w:p>
+      <w:proofErr w:type="spellStart"/>
+      <w:r>
+        <w:lastRenderedPageBreak/>
+        <w:t>Binding</w:t>
+      </w:r>
+      <w:proofErr w:type="spellEnd"/>
+      <w:r>
+        <w:t xml:space="preserve"> bidireccional:</w:t>
+      </w:r>
+    </w:p>
+    <w:p>
+      <w:r>
+        <w:drawing>
+          <wp:inline distT="0" distB="0" distL="0" distR="0" wp14:anchorId="3B738C0D" wp14:editId="0250D282">
+            <wp:extent cx="5731510" cy="3417570"/>
+            <wp:effectExtent l="0" t="0" r="2540" b="0"/>
+            <wp:docPr id="9" name="Picture 9"/>
+            <wp:cNvGraphicFramePr>
+              <a:graphicFrameLocks xmlns:a="http://schemas.openxmlformats.org/drawingml/2006/main" noChangeAspect="1"/>
+            </wp:cNvGraphicFramePr>
+            <a:graphic xmlns:a="http://schemas.openxmlformats.org/drawingml/2006/main">
+              <a:graphicData uri="http://schemas.openxmlformats.org/drawingml/2006/picture">
+                <pic:pic xmlns:pic="http://schemas.openxmlformats.org/drawingml/2006/picture">
+                  <pic:nvPicPr>
+                    <pic:cNvPr id="1" name=""/>
+                    <pic:cNvPicPr/>
+                  </pic:nvPicPr>
+                  <pic:blipFill>
+                    <a:blip r:embed="rId15"/>
+                    <a:stretch>
+                      <a:fillRect/>
+                    </a:stretch>
+                  </pic:blipFill>
+                  <pic:spPr>
+                    <a:xfrm>
+                      <a:off x="0" y="0"/>
+                      <a:ext cx="5731510" cy="3417570"/>
+                    </a:xfrm>
+                    <a:prstGeom prst="rect">
+                      <a:avLst/>
+                    </a:prstGeom>
+                  </pic:spPr>
+                </pic:pic>
+              </a:graphicData>
+            </a:graphic>
+          </wp:inline>
+        </w:drawing>
+      </w:r>
+    </w:p>
+    <w:p>
+      <w:proofErr w:type="spellStart"/>
+      <w:r>
+        <w:t>Property</w:t>
+      </w:r>
+      <w:proofErr w:type="spellEnd"/>
+      <w:r>
+        <w:t xml:space="preserve"> </w:t>
+      </w:r>
+      <w:proofErr w:type="spellStart"/>
+      <w:r>
+        <w:t>binding</w:t>
+      </w:r>
+      <w:proofErr w:type="spellEnd"/>
+      <w:r>
+        <w:t xml:space="preserve"> [ ]    </w:t>
+      </w:r>
+      <w:proofErr w:type="spellStart"/>
+      <w:r>
+        <w:t>Event</w:t>
+      </w:r>
+      <w:proofErr w:type="spellEnd"/>
+      <w:r>
+        <w:t xml:space="preserve"> </w:t>
+      </w:r>
+      <w:proofErr w:type="spellStart"/>
+      <w:r>
+        <w:t>binding</w:t>
+      </w:r>
+      <w:proofErr w:type="spellEnd"/>
+      <w:r>
+        <w:t xml:space="preserve"> ( )</w:t>
+      </w:r>
+    </w:p>
+    <w:p/>
+    <w:p>
+      <w:r>
+        <w:drawing>
+          <wp:inline distT="0" distB="0" distL="0" distR="0" wp14:anchorId="3298F56A" wp14:editId="4F7EA070">
+            <wp:extent cx="5731510" cy="3155315"/>
+            <wp:effectExtent l="0" t="0" r="2540" b="6985"/>
+            <wp:docPr id="10" name="Picture 10"/>
+            <wp:cNvGraphicFramePr>
+              <a:graphicFrameLocks xmlns:a="http://schemas.openxmlformats.org/drawingml/2006/main" noChangeAspect="1"/>
+            </wp:cNvGraphicFramePr>
+            <a:graphic xmlns:a="http://schemas.openxmlformats.org/drawingml/2006/main">
+              <a:graphicData uri="http://schemas.openxmlformats.org/drawingml/2006/picture">
+                <pic:pic xmlns:pic="http://schemas.openxmlformats.org/drawingml/2006/picture">
+                  <pic:nvPicPr>
+                    <pic:cNvPr id="1" name=""/>
+                    <pic:cNvPicPr/>
+                  </pic:nvPicPr>
+                  <pic:blipFill>
+                    <a:blip r:embed="rId16"/>
+                    <a:stretch>
+                      <a:fillRect/>
+                    </a:stretch>
+                  </pic:blipFill>
+                  <pic:spPr>
+                    <a:xfrm>
+                      <a:off x="0" y="0"/>
+                      <a:ext cx="5731510" cy="3155315"/>
+                    </a:xfrm>
+                    <a:prstGeom prst="rect">
+                      <a:avLst/>
+                    </a:prstGeom>
+                  </pic:spPr>
+                </pic:pic>
+              </a:graphicData>
+            </a:graphic>
+          </wp:inline>
+        </w:drawing>
+      </w:r>
+    </w:p>
+    <w:p>
+      <w:pPr>
+        <w:rPr>
+          <w:lang w:val="en-US"/>
+        </w:rPr>
+      </w:pPr>
+      <w:r>
+        <w:rPr>
+          <w:lang w:val="en-US"/>
+        </w:rPr>
+        <w:t>Two way binding:  [( )] :  Banana i</w:t>
+      </w:r>
+      <w:r>
+        <w:rPr>
+          <w:lang w:val="en-US"/>
+        </w:rPr>
+        <w:t>n box</w:t>
+      </w:r>
+    </w:p>
+    <w:p>
+      <w:r>
+        <w:t xml:space="preserve">No es imprescindible usar [( )] y </w:t>
+      </w:r>
+      <w:proofErr w:type="spellStart"/>
+      <w:r>
+        <w:t>ngModel</w:t>
+      </w:r>
+      <w:proofErr w:type="spellEnd"/>
+      <w:r>
+        <w:t xml:space="preserve"> pero facilita las cosa</w:t>
+      </w:r>
+      <w:r>
+        <w:t>s</w:t>
+      </w:r>
+      <w:r>
+        <w:t xml:space="preserve"> </w:t>
+      </w:r>
+    </w:p>
+    <w:p/>
     <w:p/>
     <w:p/>
     <w:sectPr>
-      <w:headerReference w:type="default" r:id="rId15"/>
-      <w:footerReference w:type="default" r:id="rId16"/>
+      <w:headerReference w:type="default" r:id="rId17"/>
+      <w:footerReference w:type="default" r:id="rId18"/>
       <w:pgSz w:w="11906" w:h="16838"/>
       <w:pgMar w:top="1440" w:right="1440" w:bottom="1440" w:left="1440" w:header="708" w:footer="708" w:gutter="0"/>
       <w:cols w:space="708"/>
@@ -712,7 +1058,15 @@
       <w:pStyle w:val="Header"/>
     </w:pPr>
     <w:r>
-      <w:t>Resumen del curso de Pildoras I</w:t>
+      <w:t xml:space="preserve">Resumen del curso de </w:t>
+    </w:r>
+    <w:proofErr w:type="spellStart"/>
+    <w:r>
+      <w:t>Pildoras</w:t>
+    </w:r>
+    <w:proofErr w:type="spellEnd"/>
+    <w:r>
+      <w:t xml:space="preserve"> I</w:t>
     </w:r>
     <w:r>
       <w:t>nformáticas – Angular</w:t>

</xml_diff>

<commit_message>
Agregados archivos app empleados
</commit_message>
<xml_diff>
--- a/Resumen del curso.docx
+++ b/Resumen del curso.docx
@@ -3,11 +3,17 @@
 <w:document xmlns:wpc="http://schemas.microsoft.com/office/word/2010/wordprocessingCanvas" xmlns:cx="http://schemas.microsoft.com/office/drawing/2014/chartex" xmlns:cx1="http://schemas.microsoft.com/office/drawing/2015/9/8/chartex" xmlns:cx2="http://schemas.microsoft.com/office/drawing/2015/10/21/chartex" xmlns:cx3="http://schemas.microsoft.com/office/drawing/2016/5/9/chartex" xmlns:cx4="http://schemas.microsoft.com/office/drawing/2016/5/10/chartex" xmlns:cx5="http://schemas.microsoft.com/office/drawing/2016/5/11/chartex" xmlns:cx6="http://schemas.microsoft.com/office/drawing/2016/5/12/chartex" xmlns:cx7="http://schemas.microsoft.com/office/drawing/2016/5/13/chartex" xmlns:cx8="http://schemas.microsoft.com/office/drawing/2016/5/14/chartex" xmlns:mc="http://schemas.openxmlformats.org/markup-compatibility/2006" xmlns:aink="http://schemas.microsoft.com/office/drawing/2016/ink" xmlns:am3d="http://schemas.microsoft.com/office/drawing/2017/model3d" xmlns:o="urn:schemas-microsoft-com:office:office" xmlns:r="http://schemas.openxmlformats.org/officeDocument/2006/relationships" xmlns:m="http://schemas.openxmlformats.org/officeDocument/2006/math" xmlns:v="urn:schemas-microsoft-com:vml" xmlns:wp14="http://schemas.microsoft.com/office/word/2010/wordprocessingDrawing" xmlns:wp="http://schemas.openxmlformats.org/drawingml/2006/wordprocessingDrawing" xmlns:w10="urn:schemas-microsoft-com:office:word" xmlns:w="http://schemas.openxmlformats.org/wordprocessingml/2006/main" xmlns:w14="http://schemas.microsoft.com/office/word/2010/wordml" xmlns:w15="http://schemas.microsoft.com/office/word/2012/wordml" xmlns:w16cex="http://schemas.microsoft.com/office/word/2018/wordml/cex" xmlns:w16cid="http://schemas.microsoft.com/office/word/2016/wordml/cid" xmlns:w16="http://schemas.microsoft.com/office/word/2018/wordml" xmlns:w16sdtdh="http://schemas.microsoft.com/office/word/2020/wordml/sdtdatahash" xmlns:w16se="http://schemas.microsoft.com/office/word/2015/wordml/symex" xmlns:wpg="http://schemas.microsoft.com/office/word/2010/wordprocessingGroup" xmlns:wpi="http://schemas.microsoft.com/office/word/2010/wordprocessingInk" xmlns:wne="http://schemas.microsoft.com/office/word/2006/wordml" xmlns:wps="http://schemas.microsoft.com/office/word/2010/wordprocessingShape" mc:Ignorable="w14 w15 w16se w16cid w16 w16cex w16sdtdh wp14">
   <w:body>
     <w:p>
+      <w:pPr>
+        <w:spacing w:after="0"/>
+      </w:pPr>
       <w:r>
         <w:t>Video 4:</w:t>
       </w:r>
     </w:p>
     <w:p>
+      <w:pPr>
+        <w:spacing w:after="0"/>
+      </w:pPr>
       <w:r>
         <w:t>Estructura y flujo de una p</w:t>
       </w:r>
@@ -16,6 +22,9 @@
       </w:r>
     </w:p>
     <w:p>
+      <w:pPr>
+        <w:spacing w:after="0"/>
+      </w:pPr>
       <w:r>
         <w:rPr>
           <w:noProof/>
@@ -64,6 +73,8 @@
           <w:ilvl w:val="0"/>
           <w:numId w:val="1"/>
         </w:numPr>
+        <w:spacing w:after="0"/>
+        <w:contextualSpacing w:val="0"/>
       </w:pPr>
       <w:r>
         <w:t xml:space="preserve">El punto de inicio es </w:t>
@@ -108,6 +119,8 @@
           <w:ilvl w:val="0"/>
           <w:numId w:val="1"/>
         </w:numPr>
+        <w:spacing w:after="0"/>
+        <w:contextualSpacing w:val="0"/>
       </w:pPr>
       <w:r>
         <w:t xml:space="preserve">El módulo raíz está definido en el módulo </w:t>
@@ -133,6 +146,8 @@
           <w:ilvl w:val="0"/>
           <w:numId w:val="1"/>
         </w:numPr>
+        <w:spacing w:after="0"/>
+        <w:contextualSpacing w:val="0"/>
       </w:pPr>
       <w:r>
         <w:t>En el módulo raíz se encuentra la definición del componente principal a cargar.</w:t>
@@ -145,6 +160,8 @@
           <w:ilvl w:val="0"/>
           <w:numId w:val="1"/>
         </w:numPr>
+        <w:spacing w:after="0"/>
+        <w:contextualSpacing w:val="0"/>
       </w:pPr>
       <w:r>
         <w:t xml:space="preserve">Por definición cuando instalamos Angular el componente principal se llama </w:t>
@@ -165,6 +182,8 @@
           <w:ilvl w:val="0"/>
           <w:numId w:val="1"/>
         </w:numPr>
+        <w:spacing w:after="0"/>
+        <w:contextualSpacing w:val="0"/>
       </w:pPr>
       <w:proofErr w:type="spellStart"/>
       <w:r>
@@ -175,8 +194,15 @@
         <w:t xml:space="preserve"> tiene la definición de una clase y de un decorador.</w:t>
       </w:r>
     </w:p>
-    <w:p/>
-    <w:p>
+    <w:p>
+      <w:pPr>
+        <w:spacing w:after="0"/>
+      </w:pPr>
+    </w:p>
+    <w:p>
+      <w:pPr>
+        <w:spacing w:after="0"/>
+      </w:pPr>
       <w:r>
         <w:t xml:space="preserve">En </w:t>
       </w:r>
@@ -190,6 +216,9 @@
       </w:r>
     </w:p>
     <w:p>
+      <w:pPr>
+        <w:spacing w:after="0"/>
+      </w:pPr>
       <w:r>
         <w:rPr>
           <w:noProof/>
@@ -231,29 +260,51 @@
         </w:drawing>
       </w:r>
     </w:p>
-    <w:p/>
-    <w:p/>
-    <w:p/>
-    <w:p/>
-    <w:p>
-      <w:r>
+    <w:p>
+      <w:pPr>
+        <w:spacing w:after="0"/>
+      </w:pPr>
+    </w:p>
+    <w:p>
+      <w:pPr>
+        <w:spacing w:after="0"/>
+      </w:pPr>
+    </w:p>
+    <w:p>
+      <w:pPr>
+        <w:spacing w:after="0"/>
+      </w:pPr>
+    </w:p>
+    <w:p>
+      <w:pPr>
+        <w:spacing w:after="0"/>
+      </w:pPr>
+    </w:p>
+    <w:p>
+      <w:pPr>
+        <w:spacing w:after="0"/>
+      </w:pPr>
+      <w:r>
+        <w:t xml:space="preserve">Vamos a cargar </w:t>
+      </w:r>
+      <w:proofErr w:type="spellStart"/>
+      <w:r>
+        <w:t>AppModule</w:t>
+      </w:r>
+      <w:proofErr w:type="spellEnd"/>
+      <w:r>
+        <w:t xml:space="preserve"> como modulo raíz:</w:t>
+      </w:r>
+    </w:p>
+    <w:p>
+      <w:pPr>
+        <w:spacing w:after="0"/>
+      </w:pPr>
+      <w:r>
+        <w:rPr>
+          <w:noProof/>
+        </w:rPr>
         <w:lastRenderedPageBreak/>
-        <w:t xml:space="preserve">Vamos a cargar </w:t>
-      </w:r>
-      <w:proofErr w:type="spellStart"/>
-      <w:r>
-        <w:t>AppModule</w:t>
-      </w:r>
-      <w:proofErr w:type="spellEnd"/>
-      <w:r>
-        <w:t xml:space="preserve"> como modulo raíz:</w:t>
-      </w:r>
-    </w:p>
-    <w:p>
-      <w:r>
-        <w:rPr>
-          <w:noProof/>
-        </w:rPr>
         <w:drawing>
           <wp:inline distT="0" distB="0" distL="0" distR="0" wp14:anchorId="113E337F" wp14:editId="51EAABCD">
             <wp:extent cx="5731510" cy="2562860"/>
@@ -291,8 +342,15 @@
         </w:drawing>
       </w:r>
     </w:p>
-    <w:p/>
-    <w:p>
+    <w:p>
+      <w:pPr>
+        <w:spacing w:after="0"/>
+      </w:pPr>
+    </w:p>
+    <w:p>
+      <w:pPr>
+        <w:spacing w:after="0"/>
+      </w:pPr>
       <w:r>
         <w:t xml:space="preserve">La página va a arrancar con </w:t>
       </w:r>
@@ -314,6 +372,9 @@
       </w:r>
     </w:p>
     <w:p>
+      <w:pPr>
+        <w:spacing w:after="0"/>
+      </w:pPr>
       <w:r>
         <w:t xml:space="preserve">En </w:t>
       </w:r>
@@ -341,6 +402,9 @@
       </w:r>
     </w:p>
     <w:p>
+      <w:pPr>
+        <w:spacing w:after="0"/>
+      </w:pPr>
       <w:r>
         <w:rPr>
           <w:noProof/>
@@ -383,20 +447,38 @@
       </w:r>
     </w:p>
     <w:p>
+      <w:pPr>
+        <w:spacing w:after="0"/>
+      </w:pPr>
       <w:r>
         <w:t>Recapitulando:</w:t>
       </w:r>
     </w:p>
     <w:p>
-      <w:r>
+      <w:pPr>
+        <w:spacing w:after="0"/>
+        <w:rPr>
+          <w:lang w:val="en-US"/>
+        </w:rPr>
+      </w:pPr>
+      <w:r>
+        <w:rPr>
+          <w:lang w:val="en-US"/>
+        </w:rPr>
         <w:t xml:space="preserve">De </w:t>
       </w:r>
       <w:proofErr w:type="spellStart"/>
       <w:r>
+        <w:rPr>
+          <w:lang w:val="en-US"/>
+        </w:rPr>
         <w:t>main.ts</w:t>
       </w:r>
       <w:proofErr w:type="spellEnd"/>
       <w:r>
+        <w:rPr>
+          <w:lang w:val="en-US"/>
+        </w:rPr>
         <w:t xml:space="preserve">  </w:t>
       </w:r>
       <w:r>
@@ -406,19 +488,31 @@
         <w:sym w:font="Wingdings" w:char="F0E0"/>
       </w:r>
       <w:r>
+        <w:rPr>
+          <w:lang w:val="en-US"/>
+        </w:rPr>
         <w:t xml:space="preserve">  </w:t>
       </w:r>
       <w:proofErr w:type="spellStart"/>
       <w:proofErr w:type="gramStart"/>
       <w:r>
+        <w:rPr>
+          <w:lang w:val="en-US"/>
+        </w:rPr>
         <w:t>app.module</w:t>
       </w:r>
       <w:proofErr w:type="gramEnd"/>
       <w:r>
+        <w:rPr>
+          <w:lang w:val="en-US"/>
+        </w:rPr>
         <w:t>.ts</w:t>
       </w:r>
       <w:proofErr w:type="spellEnd"/>
       <w:r>
+        <w:rPr>
+          <w:lang w:val="en-US"/>
+        </w:rPr>
         <w:t xml:space="preserve">  </w:t>
       </w:r>
       <w:r>
@@ -428,18 +522,30 @@
         <w:sym w:font="Wingdings" w:char="F0E0"/>
       </w:r>
       <w:r>
+        <w:rPr>
+          <w:lang w:val="en-US"/>
+        </w:rPr>
         <w:t xml:space="preserve">  </w:t>
       </w:r>
       <w:proofErr w:type="spellStart"/>
       <w:r>
+        <w:rPr>
+          <w:lang w:val="en-US"/>
+        </w:rPr>
         <w:t>app.componente.ts</w:t>
       </w:r>
       <w:proofErr w:type="spellEnd"/>
       <w:r>
+        <w:rPr>
+          <w:lang w:val="en-US"/>
+        </w:rPr>
         <w:t xml:space="preserve"> </w:t>
       </w:r>
     </w:p>
     <w:p>
+      <w:pPr>
+        <w:spacing w:after="0"/>
+      </w:pPr>
       <w:r>
         <w:t xml:space="preserve">En </w:t>
       </w:r>
@@ -475,6 +581,8 @@
           <w:ilvl w:val="0"/>
           <w:numId w:val="2"/>
         </w:numPr>
+        <w:spacing w:after="0"/>
+        <w:contextualSpacing w:val="0"/>
       </w:pPr>
       <w:r>
         <w:t>El selecto</w:t>
@@ -512,6 +620,8 @@
           <w:ilvl w:val="0"/>
           <w:numId w:val="2"/>
         </w:numPr>
+        <w:spacing w:after="0"/>
+        <w:contextualSpacing w:val="0"/>
       </w:pPr>
       <w:r>
         <w:t>La plantilla donde se carga: ‘app.component.html’</w:t>
@@ -524,6 +634,8 @@
           <w:ilvl w:val="0"/>
           <w:numId w:val="2"/>
         </w:numPr>
+        <w:spacing w:after="0"/>
+        <w:contextualSpacing w:val="0"/>
       </w:pPr>
       <w:r>
         <w:t xml:space="preserve">El </w:t>
@@ -537,18 +649,28 @@
         <w:t xml:space="preserve"> que le da formato: ‘app.component.css’</w:t>
       </w:r>
     </w:p>
-    <w:p/>
-    <w:p>
-      <w:r>
+    <w:p>
+      <w:pPr>
+        <w:spacing w:after="0"/>
+      </w:pPr>
+    </w:p>
+    <w:p>
+      <w:pPr>
+        <w:spacing w:after="0"/>
+      </w:pPr>
+      <w:r>
+        <w:t>Agregar componentes</w:t>
+      </w:r>
+    </w:p>
+    <w:p>
+      <w:pPr>
+        <w:spacing w:after="0"/>
+      </w:pPr>
+      <w:r>
+        <w:rPr>
+          <w:noProof/>
+        </w:rPr>
         <w:lastRenderedPageBreak/>
-        <w:t>Agregar componentes</w:t>
-      </w:r>
-    </w:p>
-    <w:p>
-      <w:r>
-        <w:rPr>
-          <w:noProof/>
-        </w:rPr>
         <w:drawing>
           <wp:inline distT="0" distB="0" distL="0" distR="0" wp14:anchorId="72B761B5" wp14:editId="002C5146">
             <wp:extent cx="4020111" cy="5458587"/>
@@ -586,13 +708,23 @@
         </w:drawing>
       </w:r>
     </w:p>
-    <w:p/>
-    <w:p>
+    <w:p>
+      <w:pPr>
+        <w:spacing w:after="0"/>
+      </w:pPr>
+    </w:p>
+    <w:p>
+      <w:pPr>
+        <w:spacing w:after="0"/>
+      </w:pPr>
       <w:r>
         <w:br w:type="page"/>
       </w:r>
     </w:p>
     <w:p>
+      <w:pPr>
+        <w:spacing w:after="0"/>
+      </w:pPr>
       <w:proofErr w:type="spellStart"/>
       <w:r>
         <w:lastRenderedPageBreak/>
@@ -612,6 +744,9 @@
       </w:r>
     </w:p>
     <w:p>
+      <w:pPr>
+        <w:spacing w:after="0"/>
+      </w:pPr>
       <w:r>
         <w:rPr>
           <w:noProof/>
@@ -653,13 +788,23 @@
         </w:drawing>
       </w:r>
     </w:p>
-    <w:p/>
-    <w:p>
+    <w:p>
+      <w:pPr>
+        <w:spacing w:after="0"/>
+      </w:pPr>
+    </w:p>
+    <w:p>
+      <w:pPr>
+        <w:spacing w:after="0"/>
+      </w:pPr>
       <w:r>
         <w:t>Cambio las propiedades</w:t>
       </w:r>
     </w:p>
     <w:p>
+      <w:pPr>
+        <w:spacing w:after="0"/>
+      </w:pPr>
       <w:r>
         <w:rPr>
           <w:noProof/>
@@ -702,11 +847,17 @@
       </w:r>
     </w:p>
     <w:p>
+      <w:pPr>
+        <w:spacing w:after="0"/>
+      </w:pPr>
       <w:r>
         <w:br w:type="page"/>
       </w:r>
     </w:p>
     <w:p>
+      <w:pPr>
+        <w:spacing w:after="0"/>
+      </w:pPr>
       <w:proofErr w:type="spellStart"/>
       <w:r>
         <w:lastRenderedPageBreak/>
@@ -726,6 +877,9 @@
       </w:r>
     </w:p>
     <w:p>
+      <w:pPr>
+        <w:spacing w:after="0"/>
+      </w:pPr>
       <w:r>
         <w:rPr>
           <w:noProof/>
@@ -768,16 +922,25 @@
       </w:r>
     </w:p>
     <w:p>
+      <w:pPr>
+        <w:spacing w:after="0"/>
+      </w:pPr>
       <w:r>
         <w:t>Puede ser bidireccional pero inicialmente vemos de objeto a función.</w:t>
       </w:r>
     </w:p>
     <w:p>
+      <w:pPr>
+        <w:spacing w:after="0"/>
+      </w:pPr>
       <w:r>
         <w:br w:type="page"/>
       </w:r>
     </w:p>
     <w:p>
+      <w:pPr>
+        <w:spacing w:after="0"/>
+      </w:pPr>
       <w:proofErr w:type="spellStart"/>
       <w:r>
         <w:lastRenderedPageBreak/>
@@ -789,6 +952,9 @@
       </w:r>
     </w:p>
     <w:p>
+      <w:pPr>
+        <w:spacing w:after="0"/>
+      </w:pPr>
       <w:r>
         <w:rPr>
           <w:noProof/>
@@ -831,6 +997,9 @@
       </w:r>
     </w:p>
     <w:p>
+      <w:pPr>
+        <w:spacing w:after="0"/>
+      </w:pPr>
       <w:proofErr w:type="spellStart"/>
       <w:r>
         <w:t>Property</w:t>
@@ -872,8 +1041,15 @@
         <w:t xml:space="preserve"> ( )</w:t>
       </w:r>
     </w:p>
-    <w:p/>
-    <w:p>
+    <w:p>
+      <w:pPr>
+        <w:spacing w:after="0"/>
+      </w:pPr>
+    </w:p>
+    <w:p>
+      <w:pPr>
+        <w:spacing w:after="0"/>
+      </w:pPr>
       <w:r>
         <w:rPr>
           <w:noProof/>
@@ -917,6 +1093,7 @@
     </w:p>
     <w:p>
       <w:pPr>
+        <w:spacing w:after="0"/>
         <w:rPr>
           <w:lang w:val="en-US"/>
         </w:rPr>
@@ -949,6 +1126,9 @@
       </w:r>
     </w:p>
     <w:p>
+      <w:pPr>
+        <w:spacing w:after="0"/>
+      </w:pPr>
       <w:r>
         <w:t xml:space="preserve">No es imprescindible usar </w:t>
       </w:r>
@@ -975,14 +1155,22 @@
         <w:t xml:space="preserve"> </w:t>
       </w:r>
     </w:p>
-    <w:p/>
-    <w:p>
+    <w:p>
+      <w:pPr>
+        <w:spacing w:after="0"/>
+      </w:pPr>
+    </w:p>
+    <w:p>
+      <w:pPr>
+        <w:spacing w:after="0"/>
+      </w:pPr>
       <w:r>
         <w:br w:type="page"/>
       </w:r>
     </w:p>
     <w:p>
       <w:pPr>
+        <w:spacing w:after="0"/>
         <w:rPr>
           <w:b/>
           <w:bCs/>
@@ -1005,6 +1193,9 @@
       </w:r>
     </w:p>
     <w:p>
+      <w:pPr>
+        <w:spacing w:after="0"/>
+      </w:pPr>
       <w:r>
         <w:t xml:space="preserve">En la terminal escribir:  </w:t>
       </w:r>
@@ -1042,6 +1233,9 @@
       <w:proofErr w:type="spellEnd"/>
     </w:p>
     <w:p>
+      <w:pPr>
+        <w:spacing w:after="0"/>
+      </w:pPr>
       <w:r>
         <w:t xml:space="preserve">En el archivo </w:t>
       </w:r>
@@ -1074,7 +1268,7 @@
           <w:color w:val="D4D4D4"/>
           <w:sz w:val="23"/>
           <w:szCs w:val="23"/>
-          <w:lang w:val="en-US" w:eastAsia="es-AR"/>
+          <w:lang w:eastAsia="es-AR"/>
         </w:rPr>
         <w:t> </w:t>
       </w:r>
@@ -1458,6 +1652,9 @@
       </w:r>
     </w:p>
     <w:p>
+      <w:pPr>
+        <w:spacing w:after="0"/>
+      </w:pPr>
       <w:r>
         <w:t>Ya puedo usar tod</w:t>
       </w:r>
@@ -1465,9 +1662,14 @@
         <w:t>as las clases de Bootstrap</w:t>
       </w:r>
     </w:p>
-    <w:p/>
-    <w:p>
-      <w:pPr>
+    <w:p>
+      <w:pPr>
+        <w:spacing w:after="0"/>
+      </w:pPr>
+    </w:p>
+    <w:p>
+      <w:pPr>
+        <w:spacing w:after="0"/>
         <w:rPr>
           <w:b/>
           <w:bCs/>
@@ -1483,6 +1685,7 @@
     </w:p>
     <w:p>
       <w:pPr>
+        <w:spacing w:after="0"/>
         <w:rPr>
           <w:b/>
           <w:bCs/>
@@ -1498,7 +1701,13 @@
       </w:r>
     </w:p>
     <w:p>
-      <w:r>
+      <w:pPr>
+        <w:spacing w:after="0"/>
+      </w:pPr>
+      <w:r>
+        <w:rPr>
+          <w:noProof/>
+        </w:rPr>
         <w:drawing>
           <wp:inline distT="0" distB="0" distL="0" distR="0" wp14:anchorId="4A007AF0" wp14:editId="3BA3A6CB">
             <wp:extent cx="5731510" cy="2850515"/>
@@ -1536,9 +1745,19 @@
         </w:drawing>
       </w:r>
     </w:p>
-    <w:p/>
-    <w:p>
-      <w:r>
+    <w:p>
+      <w:pPr>
+        <w:spacing w:after="0"/>
+      </w:pPr>
+    </w:p>
+    <w:p>
+      <w:pPr>
+        <w:spacing w:after="0"/>
+      </w:pPr>
+      <w:r>
+        <w:rPr>
+          <w:noProof/>
+        </w:rPr>
         <w:drawing>
           <wp:inline distT="0" distB="0" distL="0" distR="0" wp14:anchorId="54E84D88" wp14:editId="77144F47">
             <wp:extent cx="5731510" cy="3604260"/>
@@ -1576,11 +1795,918 @@
         </w:drawing>
       </w:r>
     </w:p>
-    <w:p/>
-    <w:p/>
+    <w:p>
+      <w:pPr>
+        <w:spacing w:after="0"/>
+      </w:pPr>
+    </w:p>
+    <w:p>
+      <w:pPr>
+        <w:spacing w:after="0"/>
+      </w:pPr>
+      <w:r>
+        <w:t xml:space="preserve">La página: </w:t>
+      </w:r>
+      <w:proofErr w:type="spellStart"/>
+      <w:r>
+        <w:t>trabajoDirectivaApp</w:t>
+      </w:r>
+      <w:proofErr w:type="spellEnd"/>
+    </w:p>
+    <w:p>
+      <w:pPr>
+        <w:spacing w:after="0"/>
+      </w:pPr>
+      <w:r>
+        <w:t xml:space="preserve">Explica: </w:t>
+      </w:r>
+    </w:p>
+    <w:p>
+      <w:pPr>
+        <w:pStyle w:val="ListParagraph"/>
+        <w:numPr>
+          <w:ilvl w:val="0"/>
+          <w:numId w:val="3"/>
+        </w:numPr>
+        <w:spacing w:after="0"/>
+      </w:pPr>
+      <w:r>
+        <w:t>*</w:t>
+      </w:r>
+      <w:proofErr w:type="spellStart"/>
+      <w:r>
+        <w:t>ngIf</w:t>
+      </w:r>
+      <w:proofErr w:type="spellEnd"/>
+      <w:r>
+        <w:t xml:space="preserve"> – </w:t>
+      </w:r>
+      <w:proofErr w:type="spellStart"/>
+      <w:r>
+        <w:t>else</w:t>
+      </w:r>
+      <w:proofErr w:type="spellEnd"/>
+    </w:p>
+    <w:p>
+      <w:pPr>
+        <w:pStyle w:val="ListParagraph"/>
+        <w:numPr>
+          <w:ilvl w:val="0"/>
+          <w:numId w:val="3"/>
+        </w:numPr>
+        <w:spacing w:after="0"/>
+      </w:pPr>
+      <w:r>
+        <w:t>*</w:t>
+      </w:r>
+      <w:proofErr w:type="spellStart"/>
+      <w:r>
+        <w:t>ngStyle</w:t>
+      </w:r>
+      <w:proofErr w:type="spellEnd"/>
+      <w:r>
+        <w:t xml:space="preserve"> y *</w:t>
+      </w:r>
+      <w:proofErr w:type="spellStart"/>
+      <w:r>
+        <w:t>ngClass</w:t>
+      </w:r>
+      <w:proofErr w:type="spellEnd"/>
+    </w:p>
+    <w:p>
+      <w:pPr>
+        <w:pStyle w:val="ListParagraph"/>
+        <w:numPr>
+          <w:ilvl w:val="0"/>
+          <w:numId w:val="3"/>
+        </w:numPr>
+        <w:spacing w:after="0"/>
+      </w:pPr>
+      <w:r>
+        <w:t>&lt;ng-</w:t>
+      </w:r>
+      <w:proofErr w:type="spellStart"/>
+      <w:r>
+        <w:t>Template</w:t>
+      </w:r>
+      <w:proofErr w:type="spellEnd"/>
+      <w:r>
+        <w:t xml:space="preserve">&gt; asociado a </w:t>
+      </w:r>
+      <w:proofErr w:type="spellStart"/>
+      <w:r>
+        <w:t>else</w:t>
+      </w:r>
+      <w:proofErr w:type="spellEnd"/>
+    </w:p>
+    <w:p>
+      <w:pPr>
+        <w:pStyle w:val="ListParagraph"/>
+        <w:spacing w:after="0"/>
+      </w:pPr>
+    </w:p>
+    <w:p>
+      <w:pPr>
+        <w:pStyle w:val="ListParagraph"/>
+        <w:spacing w:after="0"/>
+      </w:pPr>
+    </w:p>
+    <w:p>
+      <w:pPr>
+        <w:pStyle w:val="ListParagraph"/>
+        <w:spacing w:after="0"/>
+      </w:pPr>
+    </w:p>
+    <w:p>
+      <w:r>
+        <w:br w:type="page"/>
+      </w:r>
+    </w:p>
+    <w:p>
+      <w:pPr>
+        <w:pStyle w:val="ListParagraph"/>
+        <w:spacing w:after="0"/>
+      </w:pPr>
+      <w:r>
+        <w:lastRenderedPageBreak/>
+        <w:t>Comunicación entere componentes:</w:t>
+      </w:r>
+    </w:p>
+    <w:p>
+      <w:pPr>
+        <w:pStyle w:val="ListParagraph"/>
+        <w:spacing w:after="0"/>
+      </w:pPr>
+      <w:r>
+        <w:rPr>
+          <w:noProof/>
+        </w:rPr>
+        <w:drawing>
+          <wp:inline distT="0" distB="0" distL="0" distR="0" wp14:anchorId="09F4AFAF" wp14:editId="391A1B02">
+            <wp:extent cx="5731510" cy="3259455"/>
+            <wp:effectExtent l="0" t="0" r="2540" b="0"/>
+            <wp:docPr id="13" name="Picture 13"/>
+            <wp:cNvGraphicFramePr>
+              <a:graphicFrameLocks xmlns:a="http://schemas.openxmlformats.org/drawingml/2006/main" noChangeAspect="1"/>
+            </wp:cNvGraphicFramePr>
+            <a:graphic xmlns:a="http://schemas.openxmlformats.org/drawingml/2006/main">
+              <a:graphicData uri="http://schemas.openxmlformats.org/drawingml/2006/picture">
+                <pic:pic xmlns:pic="http://schemas.openxmlformats.org/drawingml/2006/picture">
+                  <pic:nvPicPr>
+                    <pic:cNvPr id="1" name=""/>
+                    <pic:cNvPicPr/>
+                  </pic:nvPicPr>
+                  <pic:blipFill>
+                    <a:blip r:embed="rId19"/>
+                    <a:stretch>
+                      <a:fillRect/>
+                    </a:stretch>
+                  </pic:blipFill>
+                  <pic:spPr>
+                    <a:xfrm>
+                      <a:off x="0" y="0"/>
+                      <a:ext cx="5731510" cy="3259455"/>
+                    </a:xfrm>
+                    <a:prstGeom prst="rect">
+                      <a:avLst/>
+                    </a:prstGeom>
+                  </pic:spPr>
+                </pic:pic>
+              </a:graphicData>
+            </a:graphic>
+          </wp:inline>
+        </w:drawing>
+      </w:r>
+    </w:p>
+    <w:p>
+      <w:pPr>
+        <w:pStyle w:val="ListParagraph"/>
+        <w:spacing w:after="0"/>
+      </w:pPr>
+    </w:p>
+    <w:p>
+      <w:pPr>
+        <w:pStyle w:val="ListParagraph"/>
+        <w:spacing w:after="0"/>
+      </w:pPr>
+    </w:p>
+    <w:p>
+      <w:pPr>
+        <w:pStyle w:val="ListParagraph"/>
+        <w:spacing w:after="0"/>
+      </w:pPr>
+      <w:r>
+        <w:t>En la app-empleados quiero crear un componente hijo que muestre la lista de empleados:</w:t>
+      </w:r>
+    </w:p>
+    <w:p>
+      <w:pPr>
+        <w:pStyle w:val="ListParagraph"/>
+        <w:spacing w:after="0"/>
+      </w:pPr>
+      <w:r>
+        <w:rPr>
+          <w:noProof/>
+        </w:rPr>
+        <w:drawing>
+          <wp:inline distT="0" distB="0" distL="0" distR="0" wp14:anchorId="50841D59" wp14:editId="1A7FE16D">
+            <wp:extent cx="5731510" cy="1703070"/>
+            <wp:effectExtent l="0" t="0" r="2540" b="0"/>
+            <wp:docPr id="14" name="Picture 14"/>
+            <wp:cNvGraphicFramePr>
+              <a:graphicFrameLocks xmlns:a="http://schemas.openxmlformats.org/drawingml/2006/main" noChangeAspect="1"/>
+            </wp:cNvGraphicFramePr>
+            <a:graphic xmlns:a="http://schemas.openxmlformats.org/drawingml/2006/main">
+              <a:graphicData uri="http://schemas.openxmlformats.org/drawingml/2006/picture">
+                <pic:pic xmlns:pic="http://schemas.openxmlformats.org/drawingml/2006/picture">
+                  <pic:nvPicPr>
+                    <pic:cNvPr id="1" name=""/>
+                    <pic:cNvPicPr/>
+                  </pic:nvPicPr>
+                  <pic:blipFill>
+                    <a:blip r:embed="rId20"/>
+                    <a:stretch>
+                      <a:fillRect/>
+                    </a:stretch>
+                  </pic:blipFill>
+                  <pic:spPr>
+                    <a:xfrm>
+                      <a:off x="0" y="0"/>
+                      <a:ext cx="5731510" cy="1703070"/>
+                    </a:xfrm>
+                    <a:prstGeom prst="rect">
+                      <a:avLst/>
+                    </a:prstGeom>
+                  </pic:spPr>
+                </pic:pic>
+              </a:graphicData>
+            </a:graphic>
+          </wp:inline>
+        </w:drawing>
+      </w:r>
+    </w:p>
+    <w:p>
+      <w:pPr>
+        <w:pStyle w:val="ListParagraph"/>
+        <w:spacing w:after="0"/>
+      </w:pPr>
+      <w:r>
+        <w:t>El formulario estará en el componente padre y el listado en el hijo.</w:t>
+      </w:r>
+    </w:p>
+    <w:p>
+      <w:pPr>
+        <w:pStyle w:val="ListParagraph"/>
+        <w:spacing w:after="0"/>
+      </w:pPr>
+    </w:p>
+    <w:p>
+      <w:r>
+        <w:br w:type="page"/>
+      </w:r>
+    </w:p>
+    <w:p>
+      <w:pPr>
+        <w:pStyle w:val="ListParagraph"/>
+        <w:spacing w:after="0"/>
+      </w:pPr>
+      <w:r>
+        <w:lastRenderedPageBreak/>
+        <w:t>Ahora hacemos el flujo inverso:</w:t>
+      </w:r>
+    </w:p>
+    <w:p>
+      <w:pPr>
+        <w:pStyle w:val="ListParagraph"/>
+        <w:spacing w:after="0"/>
+      </w:pPr>
+      <w:r>
+        <w:rPr>
+          <w:noProof/>
+        </w:rPr>
+        <w:drawing>
+          <wp:inline distT="0" distB="0" distL="0" distR="0" wp14:anchorId="0DD1437D" wp14:editId="19EC3609">
+            <wp:extent cx="5731510" cy="4448810"/>
+            <wp:effectExtent l="0" t="0" r="2540" b="8890"/>
+            <wp:docPr id="15" name="Picture 15"/>
+            <wp:cNvGraphicFramePr>
+              <a:graphicFrameLocks xmlns:a="http://schemas.openxmlformats.org/drawingml/2006/main" noChangeAspect="1"/>
+            </wp:cNvGraphicFramePr>
+            <a:graphic xmlns:a="http://schemas.openxmlformats.org/drawingml/2006/main">
+              <a:graphicData uri="http://schemas.openxmlformats.org/drawingml/2006/picture">
+                <pic:pic xmlns:pic="http://schemas.openxmlformats.org/drawingml/2006/picture">
+                  <pic:nvPicPr>
+                    <pic:cNvPr id="1" name=""/>
+                    <pic:cNvPicPr/>
+                  </pic:nvPicPr>
+                  <pic:blipFill>
+                    <a:blip r:embed="rId21"/>
+                    <a:stretch>
+                      <a:fillRect/>
+                    </a:stretch>
+                  </pic:blipFill>
+                  <pic:spPr>
+                    <a:xfrm>
+                      <a:off x="0" y="0"/>
+                      <a:ext cx="5731510" cy="4448810"/>
+                    </a:xfrm>
+                    <a:prstGeom prst="rect">
+                      <a:avLst/>
+                    </a:prstGeom>
+                  </pic:spPr>
+                </pic:pic>
+              </a:graphicData>
+            </a:graphic>
+          </wp:inline>
+        </w:drawing>
+      </w:r>
+    </w:p>
+    <w:p>
+      <w:pPr>
+        <w:pStyle w:val="ListParagraph"/>
+        <w:spacing w:after="0"/>
+      </w:pPr>
+    </w:p>
+    <w:p>
+      <w:pPr>
+        <w:pStyle w:val="ListParagraph"/>
+        <w:spacing w:after="0"/>
+      </w:pPr>
+      <w:r>
+        <w:t>Vamos a crear un mini formulario con datos adicionales para pasar del hijo al padre</w:t>
+      </w:r>
+    </w:p>
+    <w:p>
+      <w:pPr>
+        <w:pStyle w:val="ListParagraph"/>
+        <w:spacing w:after="0"/>
+      </w:pPr>
+    </w:p>
+    <w:p>
+      <w:pPr>
+        <w:pStyle w:val="ListParagraph"/>
+        <w:spacing w:after="0"/>
+      </w:pPr>
+      <w:r>
+        <w:t>Componente principal:</w:t>
+      </w:r>
+    </w:p>
+    <w:p>
+      <w:pPr>
+        <w:pStyle w:val="ListParagraph"/>
+        <w:spacing w:after="0"/>
+      </w:pPr>
+      <w:r>
+        <w:rPr>
+          <w:noProof/>
+        </w:rPr>
+        <w:drawing>
+          <wp:inline distT="0" distB="0" distL="0" distR="0" wp14:anchorId="6BF7134C" wp14:editId="10AC74B3">
+            <wp:extent cx="5731510" cy="2471420"/>
+            <wp:effectExtent l="0" t="0" r="2540" b="5080"/>
+            <wp:docPr id="16" name="Picture 16"/>
+            <wp:cNvGraphicFramePr>
+              <a:graphicFrameLocks xmlns:a="http://schemas.openxmlformats.org/drawingml/2006/main" noChangeAspect="1"/>
+            </wp:cNvGraphicFramePr>
+            <a:graphic xmlns:a="http://schemas.openxmlformats.org/drawingml/2006/main">
+              <a:graphicData uri="http://schemas.openxmlformats.org/drawingml/2006/picture">
+                <pic:pic xmlns:pic="http://schemas.openxmlformats.org/drawingml/2006/picture">
+                  <pic:nvPicPr>
+                    <pic:cNvPr id="1" name=""/>
+                    <pic:cNvPicPr/>
+                  </pic:nvPicPr>
+                  <pic:blipFill>
+                    <a:blip r:embed="rId22"/>
+                    <a:stretch>
+                      <a:fillRect/>
+                    </a:stretch>
+                  </pic:blipFill>
+                  <pic:spPr>
+                    <a:xfrm>
+                      <a:off x="0" y="0"/>
+                      <a:ext cx="5731510" cy="2471420"/>
+                    </a:xfrm>
+                    <a:prstGeom prst="rect">
+                      <a:avLst/>
+                    </a:prstGeom>
+                  </pic:spPr>
+                </pic:pic>
+              </a:graphicData>
+            </a:graphic>
+          </wp:inline>
+        </w:drawing>
+      </w:r>
+    </w:p>
+    <w:p>
+      <w:pPr>
+        <w:pStyle w:val="ListParagraph"/>
+        <w:spacing w:after="0"/>
+      </w:pPr>
+    </w:p>
+    <w:p>
+      <w:r>
+        <w:br w:type="page"/>
+      </w:r>
+    </w:p>
+    <w:p>
+      <w:pPr>
+        <w:pStyle w:val="ListParagraph"/>
+        <w:spacing w:after="0"/>
+      </w:pPr>
+      <w:r>
+        <w:lastRenderedPageBreak/>
+        <w:t>Este es el componente hijo:</w:t>
+      </w:r>
+    </w:p>
+    <w:p>
+      <w:pPr>
+        <w:pStyle w:val="ListParagraph"/>
+        <w:spacing w:after="0"/>
+      </w:pPr>
+      <w:r>
+        <w:rPr>
+          <w:noProof/>
+        </w:rPr>
+        <w:drawing>
+          <wp:inline distT="0" distB="0" distL="0" distR="0" wp14:anchorId="4895AF86" wp14:editId="317B84D1">
+            <wp:extent cx="5658640" cy="2962688"/>
+            <wp:effectExtent l="0" t="0" r="0" b="9525"/>
+            <wp:docPr id="17" name="Picture 17"/>
+            <wp:cNvGraphicFramePr>
+              <a:graphicFrameLocks xmlns:a="http://schemas.openxmlformats.org/drawingml/2006/main" noChangeAspect="1"/>
+            </wp:cNvGraphicFramePr>
+            <a:graphic xmlns:a="http://schemas.openxmlformats.org/drawingml/2006/main">
+              <a:graphicData uri="http://schemas.openxmlformats.org/drawingml/2006/picture">
+                <pic:pic xmlns:pic="http://schemas.openxmlformats.org/drawingml/2006/picture">
+                  <pic:nvPicPr>
+                    <pic:cNvPr id="1" name=""/>
+                    <pic:cNvPicPr/>
+                  </pic:nvPicPr>
+                  <pic:blipFill>
+                    <a:blip r:embed="rId23"/>
+                    <a:stretch>
+                      <a:fillRect/>
+                    </a:stretch>
+                  </pic:blipFill>
+                  <pic:spPr>
+                    <a:xfrm>
+                      <a:off x="0" y="0"/>
+                      <a:ext cx="5658640" cy="2962688"/>
+                    </a:xfrm>
+                    <a:prstGeom prst="rect">
+                      <a:avLst/>
+                    </a:prstGeom>
+                  </pic:spPr>
+                </pic:pic>
+              </a:graphicData>
+            </a:graphic>
+          </wp:inline>
+        </w:drawing>
+      </w:r>
+    </w:p>
+    <w:p>
+      <w:pPr>
+        <w:pStyle w:val="ListParagraph"/>
+        <w:spacing w:after="0"/>
+      </w:pPr>
+    </w:p>
+    <w:p>
+      <w:pPr>
+        <w:pStyle w:val="ListParagraph"/>
+        <w:spacing w:after="0"/>
+      </w:pPr>
+      <w:r>
+        <w:t>Este es el componente nieto:</w:t>
+      </w:r>
+    </w:p>
+    <w:p>
+      <w:pPr>
+        <w:pStyle w:val="ListParagraph"/>
+        <w:spacing w:after="0"/>
+      </w:pPr>
+      <w:r>
+        <w:rPr>
+          <w:noProof/>
+        </w:rPr>
+        <w:drawing>
+          <wp:inline distT="0" distB="0" distL="0" distR="0" wp14:anchorId="1DACBC0A" wp14:editId="06B68BB3">
+            <wp:extent cx="4258269" cy="657317"/>
+            <wp:effectExtent l="0" t="0" r="0" b="9525"/>
+            <wp:docPr id="18" name="Picture 18"/>
+            <wp:cNvGraphicFramePr>
+              <a:graphicFrameLocks xmlns:a="http://schemas.openxmlformats.org/drawingml/2006/main" noChangeAspect="1"/>
+            </wp:cNvGraphicFramePr>
+            <a:graphic xmlns:a="http://schemas.openxmlformats.org/drawingml/2006/main">
+              <a:graphicData uri="http://schemas.openxmlformats.org/drawingml/2006/picture">
+                <pic:pic xmlns:pic="http://schemas.openxmlformats.org/drawingml/2006/picture">
+                  <pic:nvPicPr>
+                    <pic:cNvPr id="1" name=""/>
+                    <pic:cNvPicPr/>
+                  </pic:nvPicPr>
+                  <pic:blipFill>
+                    <a:blip r:embed="rId24"/>
+                    <a:stretch>
+                      <a:fillRect/>
+                    </a:stretch>
+                  </pic:blipFill>
+                  <pic:spPr>
+                    <a:xfrm>
+                      <a:off x="0" y="0"/>
+                      <a:ext cx="4258269" cy="657317"/>
+                    </a:xfrm>
+                    <a:prstGeom prst="rect">
+                      <a:avLst/>
+                    </a:prstGeom>
+                  </pic:spPr>
+                </pic:pic>
+              </a:graphicData>
+            </a:graphic>
+          </wp:inline>
+        </w:drawing>
+      </w:r>
+    </w:p>
+    <w:p>
+      <w:pPr>
+        <w:pStyle w:val="ListParagraph"/>
+        <w:spacing w:after="0"/>
+      </w:pPr>
+      <w:r>
+        <w:t>Que es el que conectamos al padre</w:t>
+      </w:r>
+      <w:r>
+        <w:t xml:space="preserve"> al cual hemos llamado anteriormente componente hijo</w:t>
+      </w:r>
+    </w:p>
+    <w:p>
+      <w:pPr>
+        <w:pStyle w:val="ListParagraph"/>
+        <w:spacing w:after="0"/>
+      </w:pPr>
+      <w:r>
+        <w:t>Las características que ingresamos en el componente hijo pasan al listado del componente padre</w:t>
+      </w:r>
+      <w:r>
+        <w:t>.</w:t>
+      </w:r>
+    </w:p>
+    <w:p>
+      <w:r>
+        <w:br w:type="page"/>
+      </w:r>
+    </w:p>
+    <w:p>
+      <w:pPr>
+        <w:pStyle w:val="ListParagraph"/>
+        <w:spacing w:after="0"/>
+      </w:pPr>
+      <w:r>
+        <w:lastRenderedPageBreak/>
+        <w:t>Servicios:</w:t>
+      </w:r>
+    </w:p>
+    <w:p>
+      <w:pPr>
+        <w:pStyle w:val="ListParagraph"/>
+        <w:spacing w:after="0"/>
+      </w:pPr>
+      <w:r>
+        <w:rPr>
+          <w:noProof/>
+        </w:rPr>
+        <w:drawing>
+          <wp:inline distT="0" distB="0" distL="0" distR="0" wp14:anchorId="50775D82" wp14:editId="4E9BA89B">
+            <wp:extent cx="5731510" cy="2945130"/>
+            <wp:effectExtent l="0" t="0" r="2540" b="7620"/>
+            <wp:docPr id="19" name="Picture 19"/>
+            <wp:cNvGraphicFramePr>
+              <a:graphicFrameLocks xmlns:a="http://schemas.openxmlformats.org/drawingml/2006/main" noChangeAspect="1"/>
+            </wp:cNvGraphicFramePr>
+            <a:graphic xmlns:a="http://schemas.openxmlformats.org/drawingml/2006/main">
+              <a:graphicData uri="http://schemas.openxmlformats.org/drawingml/2006/picture">
+                <pic:pic xmlns:pic="http://schemas.openxmlformats.org/drawingml/2006/picture">
+                  <pic:nvPicPr>
+                    <pic:cNvPr id="1" name=""/>
+                    <pic:cNvPicPr/>
+                  </pic:nvPicPr>
+                  <pic:blipFill>
+                    <a:blip r:embed="rId25"/>
+                    <a:stretch>
+                      <a:fillRect/>
+                    </a:stretch>
+                  </pic:blipFill>
+                  <pic:spPr>
+                    <a:xfrm>
+                      <a:off x="0" y="0"/>
+                      <a:ext cx="5731510" cy="2945130"/>
+                    </a:xfrm>
+                    <a:prstGeom prst="rect">
+                      <a:avLst/>
+                    </a:prstGeom>
+                  </pic:spPr>
+                </pic:pic>
+              </a:graphicData>
+            </a:graphic>
+          </wp:inline>
+        </w:drawing>
+      </w:r>
+      <w:r>
+        <w:t>Supongamos que dos componentes tienen que extraer datos de una base de datos</w:t>
+      </w:r>
+    </w:p>
+    <w:p>
+      <w:pPr>
+        <w:pStyle w:val="ListParagraph"/>
+        <w:spacing w:after="0"/>
+      </w:pPr>
+    </w:p>
+    <w:p>
+      <w:pPr>
+        <w:pStyle w:val="ListParagraph"/>
+        <w:spacing w:after="0"/>
+      </w:pPr>
+      <w:r>
+        <w:t>Para evitar repetir el código en cada componente creamos un servicio</w:t>
+      </w:r>
+    </w:p>
+    <w:p>
+      <w:pPr>
+        <w:pStyle w:val="ListParagraph"/>
+        <w:spacing w:after="0"/>
+      </w:pPr>
+      <w:r>
+        <w:rPr>
+          <w:noProof/>
+        </w:rPr>
+        <w:drawing>
+          <wp:inline distT="0" distB="0" distL="0" distR="0" wp14:anchorId="4119C8A4" wp14:editId="010531B8">
+            <wp:extent cx="5731510" cy="2971165"/>
+            <wp:effectExtent l="0" t="0" r="2540" b="635"/>
+            <wp:docPr id="20" name="Picture 20"/>
+            <wp:cNvGraphicFramePr>
+              <a:graphicFrameLocks xmlns:a="http://schemas.openxmlformats.org/drawingml/2006/main" noChangeAspect="1"/>
+            </wp:cNvGraphicFramePr>
+            <a:graphic xmlns:a="http://schemas.openxmlformats.org/drawingml/2006/main">
+              <a:graphicData uri="http://schemas.openxmlformats.org/drawingml/2006/picture">
+                <pic:pic xmlns:pic="http://schemas.openxmlformats.org/drawingml/2006/picture">
+                  <pic:nvPicPr>
+                    <pic:cNvPr id="1" name=""/>
+                    <pic:cNvPicPr/>
+                  </pic:nvPicPr>
+                  <pic:blipFill>
+                    <a:blip r:embed="rId26"/>
+                    <a:stretch>
+                      <a:fillRect/>
+                    </a:stretch>
+                  </pic:blipFill>
+                  <pic:spPr>
+                    <a:xfrm>
+                      <a:off x="0" y="0"/>
+                      <a:ext cx="5731510" cy="2971165"/>
+                    </a:xfrm>
+                    <a:prstGeom prst="rect">
+                      <a:avLst/>
+                    </a:prstGeom>
+                  </pic:spPr>
+                </pic:pic>
+              </a:graphicData>
+            </a:graphic>
+          </wp:inline>
+        </w:drawing>
+      </w:r>
+    </w:p>
+    <w:p>
+      <w:pPr>
+        <w:pStyle w:val="ListParagraph"/>
+        <w:spacing w:after="0"/>
+      </w:pPr>
+    </w:p>
+    <w:p>
+      <w:pPr>
+        <w:pStyle w:val="ListParagraph"/>
+        <w:spacing w:after="0"/>
+      </w:pPr>
+      <w:r>
+        <w:t>Se dice que es una inyección de dependencias porque cuando un componente necesita un dato el servicio se lo inyecta.</w:t>
+      </w:r>
+    </w:p>
+    <w:p>
+      <w:pPr>
+        <w:pStyle w:val="ListParagraph"/>
+        <w:spacing w:after="0"/>
+      </w:pPr>
+      <w:r>
+        <w:t>En el proyecto de empleado quiero que antes de agregar la característica del empleado la misma me aparezca en una ventana emergente.</w:t>
+      </w:r>
+    </w:p>
+    <w:p>
+      <w:pPr>
+        <w:pStyle w:val="ListParagraph"/>
+        <w:spacing w:after="0"/>
+      </w:pPr>
+      <w:r>
+        <w:t xml:space="preserve">El servicio es que salga la ventana emergente con la </w:t>
+      </w:r>
+      <w:r>
+        <w:t>información</w:t>
+      </w:r>
+    </w:p>
+    <w:p>
+      <w:r>
+        <w:br w:type="page"/>
+      </w:r>
+    </w:p>
+    <w:p>
+      <w:pPr>
+        <w:pStyle w:val="ListParagraph"/>
+        <w:spacing w:after="0"/>
+      </w:pPr>
+      <w:r>
+        <w:lastRenderedPageBreak/>
+        <w:t>A estos dos componentes le vamos a agregar este servicio</w:t>
+      </w:r>
+    </w:p>
+    <w:p>
+      <w:pPr>
+        <w:pStyle w:val="ListParagraph"/>
+        <w:spacing w:after="0"/>
+      </w:pPr>
+      <w:r>
+        <w:rPr>
+          <w:noProof/>
+        </w:rPr>
+        <w:drawing>
+          <wp:inline distT="0" distB="0" distL="0" distR="0" wp14:anchorId="266D9B4C" wp14:editId="55EB8854">
+            <wp:extent cx="5115639" cy="3658111"/>
+            <wp:effectExtent l="0" t="0" r="0" b="0"/>
+            <wp:docPr id="21" name="Picture 21"/>
+            <wp:cNvGraphicFramePr>
+              <a:graphicFrameLocks xmlns:a="http://schemas.openxmlformats.org/drawingml/2006/main" noChangeAspect="1"/>
+            </wp:cNvGraphicFramePr>
+            <a:graphic xmlns:a="http://schemas.openxmlformats.org/drawingml/2006/main">
+              <a:graphicData uri="http://schemas.openxmlformats.org/drawingml/2006/picture">
+                <pic:pic xmlns:pic="http://schemas.openxmlformats.org/drawingml/2006/picture">
+                  <pic:nvPicPr>
+                    <pic:cNvPr id="1" name=""/>
+                    <pic:cNvPicPr/>
+                  </pic:nvPicPr>
+                  <pic:blipFill>
+                    <a:blip r:embed="rId27"/>
+                    <a:stretch>
+                      <a:fillRect/>
+                    </a:stretch>
+                  </pic:blipFill>
+                  <pic:spPr>
+                    <a:xfrm>
+                      <a:off x="0" y="0"/>
+                      <a:ext cx="5115639" cy="3658111"/>
+                    </a:xfrm>
+                    <a:prstGeom prst="rect">
+                      <a:avLst/>
+                    </a:prstGeom>
+                  </pic:spPr>
+                </pic:pic>
+              </a:graphicData>
+            </a:graphic>
+          </wp:inline>
+        </w:drawing>
+      </w:r>
+    </w:p>
+    <w:p>
+      <w:pPr>
+        <w:spacing w:after="0"/>
+      </w:pPr>
+      <w:r>
+        <w:t>`</w:t>
+      </w:r>
+    </w:p>
+    <w:p>
+      <w:pPr>
+        <w:spacing w:after="0"/>
+      </w:pPr>
+    </w:p>
+    <w:p>
+      <w:pPr>
+        <w:spacing w:after="0"/>
+      </w:pPr>
+      <w:r>
+        <w:t xml:space="preserve">Vamos a poner los datos </w:t>
+      </w:r>
+      <w:proofErr w:type="gramStart"/>
+      <w:r>
+        <w:t>de los empleado</w:t>
+      </w:r>
+      <w:proofErr w:type="gramEnd"/>
+      <w:r>
+        <w:t xml:space="preserve"> en un servicio por si necesitamos compartirlos con otros componentes</w:t>
+      </w:r>
+    </w:p>
+    <w:p>
+      <w:r>
+        <w:br w:type="page"/>
+      </w:r>
+    </w:p>
+    <w:p>
+      <w:pPr>
+        <w:spacing w:after="0"/>
+        <w:rPr>
+          <w:b/>
+          <w:bCs/>
+        </w:rPr>
+      </w:pPr>
+      <w:proofErr w:type="spellStart"/>
+      <w:r>
+        <w:rPr>
+          <w:b/>
+          <w:bCs/>
+        </w:rPr>
+        <w:lastRenderedPageBreak/>
+        <w:t>Routing</w:t>
+      </w:r>
+      <w:proofErr w:type="spellEnd"/>
+    </w:p>
+    <w:p>
+      <w:pPr>
+        <w:spacing w:after="0"/>
+      </w:pPr>
+    </w:p>
+    <w:p>
+      <w:pPr>
+        <w:spacing w:after="0"/>
+      </w:pPr>
+      <w:r>
+        <w:t xml:space="preserve">Queremos hacer un menú con diferentes opciones.  Cada opción va a ser un componente diferente, tenemos que escribir cada uno de los componentes.  Vamos a pasar lo que teníamos en </w:t>
+      </w:r>
+      <w:proofErr w:type="spellStart"/>
+      <w:proofErr w:type="gramStart"/>
+      <w:r>
+        <w:t>app.componente</w:t>
+      </w:r>
+      <w:proofErr w:type="spellEnd"/>
+      <w:proofErr w:type="gramEnd"/>
+      <w:r>
+        <w:t xml:space="preserve"> a un componente home</w:t>
+      </w:r>
+    </w:p>
+    <w:p>
+      <w:pPr>
+        <w:spacing w:after="0"/>
+      </w:pPr>
+    </w:p>
+    <w:p>
+      <w:pPr>
+        <w:spacing w:after="0"/>
+      </w:pPr>
+      <w:r>
+        <w:drawing>
+          <wp:inline distT="0" distB="0" distL="0" distR="0" wp14:anchorId="2E2FAAAD" wp14:editId="7235611A">
+            <wp:extent cx="5731510" cy="2468880"/>
+            <wp:effectExtent l="0" t="0" r="2540" b="7620"/>
+            <wp:docPr id="22" name="Picture 22"/>
+            <wp:cNvGraphicFramePr>
+              <a:graphicFrameLocks xmlns:a="http://schemas.openxmlformats.org/drawingml/2006/main" noChangeAspect="1"/>
+            </wp:cNvGraphicFramePr>
+            <a:graphic xmlns:a="http://schemas.openxmlformats.org/drawingml/2006/main">
+              <a:graphicData uri="http://schemas.openxmlformats.org/drawingml/2006/picture">
+                <pic:pic xmlns:pic="http://schemas.openxmlformats.org/drawingml/2006/picture">
+                  <pic:nvPicPr>
+                    <pic:cNvPr id="1" name=""/>
+                    <pic:cNvPicPr/>
+                  </pic:nvPicPr>
+                  <pic:blipFill>
+                    <a:blip r:embed="rId28"/>
+                    <a:stretch>
+                      <a:fillRect/>
+                    </a:stretch>
+                  </pic:blipFill>
+                  <pic:spPr>
+                    <a:xfrm>
+                      <a:off x="0" y="0"/>
+                      <a:ext cx="5731510" cy="2468880"/>
+                    </a:xfrm>
+                    <a:prstGeom prst="rect">
+                      <a:avLst/>
+                    </a:prstGeom>
+                  </pic:spPr>
+                </pic:pic>
+              </a:graphicData>
+            </a:graphic>
+          </wp:inline>
+        </w:drawing>
+      </w:r>
+    </w:p>
+    <w:p>
+      <w:pPr>
+        <w:spacing w:after="0"/>
+      </w:pPr>
+    </w:p>
+    <w:p>
+      <w:pPr>
+        <w:spacing w:after="0"/>
+      </w:pPr>
+    </w:p>
     <w:sectPr>
-      <w:headerReference w:type="default" r:id="rId19"/>
-      <w:footerReference w:type="default" r:id="rId20"/>
+      <w:headerReference w:type="default" r:id="rId29"/>
+      <w:footerReference w:type="default" r:id="rId30"/>
       <w:pgSz w:w="11906" w:h="16838"/>
       <w:pgMar w:top="1440" w:right="1440" w:bottom="1440" w:left="1440" w:header="708" w:footer="708" w:gutter="0"/>
       <w:cols w:space="708"/>
@@ -1951,11 +3077,127 @@
       </w:rPr>
     </w:lvl>
   </w:abstractNum>
+  <w:abstractNum w:abstractNumId="2" w15:restartNumberingAfterBreak="0">
+    <w:nsid w:val="73EB4ED6"/>
+    <w:multiLevelType w:val="hybridMultilevel"/>
+    <w:tmpl w:val="356245A4"/>
+    <w:lvl w:ilvl="0" w:tplc="2C0A0001">
+      <w:start w:val="1"/>
+      <w:numFmt w:val="bullet"/>
+      <w:lvlText w:val=""/>
+      <w:lvlJc w:val="left"/>
+      <w:pPr>
+        <w:ind w:left="720" w:hanging="360"/>
+      </w:pPr>
+      <w:rPr>
+        <w:rFonts w:ascii="Symbol" w:hAnsi="Symbol" w:hint="default"/>
+      </w:rPr>
+    </w:lvl>
+    <w:lvl w:ilvl="1" w:tplc="2C0A0003" w:tentative="1">
+      <w:start w:val="1"/>
+      <w:numFmt w:val="bullet"/>
+      <w:lvlText w:val="o"/>
+      <w:lvlJc w:val="left"/>
+      <w:pPr>
+        <w:ind w:left="1440" w:hanging="360"/>
+      </w:pPr>
+      <w:rPr>
+        <w:rFonts w:ascii="Courier New" w:hAnsi="Courier New" w:cs="Courier New" w:hint="default"/>
+      </w:rPr>
+    </w:lvl>
+    <w:lvl w:ilvl="2" w:tplc="2C0A0005" w:tentative="1">
+      <w:start w:val="1"/>
+      <w:numFmt w:val="bullet"/>
+      <w:lvlText w:val=""/>
+      <w:lvlJc w:val="left"/>
+      <w:pPr>
+        <w:ind w:left="2160" w:hanging="360"/>
+      </w:pPr>
+      <w:rPr>
+        <w:rFonts w:ascii="Wingdings" w:hAnsi="Wingdings" w:hint="default"/>
+      </w:rPr>
+    </w:lvl>
+    <w:lvl w:ilvl="3" w:tplc="2C0A0001" w:tentative="1">
+      <w:start w:val="1"/>
+      <w:numFmt w:val="bullet"/>
+      <w:lvlText w:val=""/>
+      <w:lvlJc w:val="left"/>
+      <w:pPr>
+        <w:ind w:left="2880" w:hanging="360"/>
+      </w:pPr>
+      <w:rPr>
+        <w:rFonts w:ascii="Symbol" w:hAnsi="Symbol" w:hint="default"/>
+      </w:rPr>
+    </w:lvl>
+    <w:lvl w:ilvl="4" w:tplc="2C0A0003" w:tentative="1">
+      <w:start w:val="1"/>
+      <w:numFmt w:val="bullet"/>
+      <w:lvlText w:val="o"/>
+      <w:lvlJc w:val="left"/>
+      <w:pPr>
+        <w:ind w:left="3600" w:hanging="360"/>
+      </w:pPr>
+      <w:rPr>
+        <w:rFonts w:ascii="Courier New" w:hAnsi="Courier New" w:cs="Courier New" w:hint="default"/>
+      </w:rPr>
+    </w:lvl>
+    <w:lvl w:ilvl="5" w:tplc="2C0A0005" w:tentative="1">
+      <w:start w:val="1"/>
+      <w:numFmt w:val="bullet"/>
+      <w:lvlText w:val=""/>
+      <w:lvlJc w:val="left"/>
+      <w:pPr>
+        <w:ind w:left="4320" w:hanging="360"/>
+      </w:pPr>
+      <w:rPr>
+        <w:rFonts w:ascii="Wingdings" w:hAnsi="Wingdings" w:hint="default"/>
+      </w:rPr>
+    </w:lvl>
+    <w:lvl w:ilvl="6" w:tplc="2C0A0001" w:tentative="1">
+      <w:start w:val="1"/>
+      <w:numFmt w:val="bullet"/>
+      <w:lvlText w:val=""/>
+      <w:lvlJc w:val="left"/>
+      <w:pPr>
+        <w:ind w:left="5040" w:hanging="360"/>
+      </w:pPr>
+      <w:rPr>
+        <w:rFonts w:ascii="Symbol" w:hAnsi="Symbol" w:hint="default"/>
+      </w:rPr>
+    </w:lvl>
+    <w:lvl w:ilvl="7" w:tplc="2C0A0003" w:tentative="1">
+      <w:start w:val="1"/>
+      <w:numFmt w:val="bullet"/>
+      <w:lvlText w:val="o"/>
+      <w:lvlJc w:val="left"/>
+      <w:pPr>
+        <w:ind w:left="5760" w:hanging="360"/>
+      </w:pPr>
+      <w:rPr>
+        <w:rFonts w:ascii="Courier New" w:hAnsi="Courier New" w:cs="Courier New" w:hint="default"/>
+      </w:rPr>
+    </w:lvl>
+    <w:lvl w:ilvl="8" w:tplc="2C0A0005" w:tentative="1">
+      <w:start w:val="1"/>
+      <w:numFmt w:val="bullet"/>
+      <w:lvlText w:val=""/>
+      <w:lvlJc w:val="left"/>
+      <w:pPr>
+        <w:ind w:left="6480" w:hanging="360"/>
+      </w:pPr>
+      <w:rPr>
+        <w:rFonts w:ascii="Wingdings" w:hAnsi="Wingdings" w:hint="default"/>
+      </w:rPr>
+    </w:lvl>
+  </w:abstractNum>
   <w:num w:numId="1">
     <w:abstractNumId w:val="0"/>
   </w:num>
   <w:num w:numId="2">
     <w:abstractNumId w:val="1"/>
+  </w:num>
+  <w:num w:numId="3">
+    <w:abstractNumId w:val="2"/>
   </w:num>
 </w:numbering>
 </file>

</xml_diff>